<commit_message>
Added in the converter window, changed the font and use cases in setup document
</commit_message>
<xml_diff>
--- a/Word documents/Setup-Document-v0.1.docx
+++ b/Word documents/Setup-Document-v0.1.docx
@@ -3074,8 +3074,6 @@
           <w:sz w:val="28"/>
         </w:rPr>
       </w:pPr>
-      <w:bookmarkStart w:id="1" w:name="_GoBack"/>
-      <w:bookmarkEnd w:id="1"/>
     </w:p>
     <w:p>
       <w:pPr>
@@ -3414,11 +3412,11 @@
       <w:pPr>
         <w:pStyle w:val="Heading1"/>
       </w:pPr>
-      <w:bookmarkStart w:id="2" w:name="_Toc3479356"/>
+      <w:bookmarkStart w:id="1" w:name="_Toc3479356"/>
       <w:r>
         <w:t>Processes</w:t>
       </w:r>
-      <w:bookmarkEnd w:id="2"/>
+      <w:bookmarkEnd w:id="1"/>
     </w:p>
     <w:p>
       <w:pPr>
@@ -3453,7 +3451,7 @@
           <w:lang w:val="en-GB"/>
         </w:rPr>
       </w:pPr>
-      <w:bookmarkStart w:id="3" w:name="_Toc3479357"/>
+      <w:bookmarkStart w:id="2" w:name="_Toc3479357"/>
       <w:r>
         <w:rPr>
           <w:rFonts w:ascii="Arial" w:hAnsi="Arial" w:cs="Arial"/>
@@ -3462,7 +3460,7 @@
         </w:rPr>
         <w:t>Use cases website</w:t>
       </w:r>
-      <w:bookmarkEnd w:id="3"/>
+      <w:bookmarkEnd w:id="2"/>
     </w:p>
     <w:p>
       <w:pPr>
@@ -5782,7 +5780,7 @@
           <w:lang w:val="en-GB"/>
         </w:rPr>
       </w:pPr>
-      <w:bookmarkStart w:id="4" w:name="_Toc3479358"/>
+      <w:bookmarkStart w:id="3" w:name="_Toc3479358"/>
       <w:r>
         <w:rPr>
           <w:rFonts w:ascii="Arial" w:hAnsi="Arial" w:cs="Arial"/>
@@ -5791,17 +5789,7 @@
         </w:rPr>
         <w:t>Use cases for applications</w:t>
       </w:r>
-      <w:bookmarkEnd w:id="4"/>
-    </w:p>
-    <w:p>
-      <w:pPr>
-        <w:rPr>
-          <w:rFonts w:ascii="Arial" w:hAnsi="Arial" w:cs="Arial"/>
-          <w:bCs/>
-          <w:kern w:val="32"/>
-          <w:lang w:val="en-GB"/>
-        </w:rPr>
-      </w:pPr>
+      <w:bookmarkEnd w:id="3"/>
     </w:p>
     <w:p>
       <w:pPr>
@@ -5833,7 +5821,7 @@
           <w:kern w:val="32"/>
           <w:lang w:val="en-GB"/>
         </w:rPr>
-        <w:t>Entrance application</w:t>
+        <w:t>Log in application</w:t>
       </w:r>
     </w:p>
     <w:p>
@@ -5872,7 +5860,25 @@
           <w:kern w:val="32"/>
           <w:lang w:val="en-GB"/>
         </w:rPr>
-        <w:t xml:space="preserve"> Scan ticket </w:t>
+        <w:t xml:space="preserve"> </w:t>
+      </w:r>
+      <w:r>
+        <w:rPr>
+          <w:rFonts w:ascii="Arial" w:hAnsi="Arial" w:cs="Arial"/>
+          <w:bCs/>
+          <w:kern w:val="32"/>
+          <w:lang w:val="en-GB"/>
+        </w:rPr>
+        <w:t>Log into application</w:t>
+      </w:r>
+      <w:r>
+        <w:rPr>
+          <w:rFonts w:ascii="Arial" w:hAnsi="Arial" w:cs="Arial"/>
+          <w:bCs/>
+          <w:kern w:val="32"/>
+          <w:lang w:val="en-GB"/>
+        </w:rPr>
+        <w:t xml:space="preserve"> </w:t>
       </w:r>
     </w:p>
     <w:p>
@@ -5892,14 +5898,6 @@
         </w:rPr>
         <w:t xml:space="preserve">Brief Description: </w:t>
       </w:r>
-      <w:r>
-        <w:rPr>
-          <w:rFonts w:ascii="Arial" w:hAnsi="Arial" w:cs="Arial"/>
-          <w:bCs/>
-          <w:kern w:val="32"/>
-        </w:rPr>
-        <w:t>The user scans the ticket barcode and the system determines if the barcode is valid. The system displays whether the barcode is valid or not</w:t>
-      </w:r>
     </w:p>
     <w:p>
       <w:pPr>
@@ -5938,26 +5936,44 @@
           <w:kern w:val="32"/>
           <w:lang w:val="en-GB"/>
         </w:rPr>
-        <w:t xml:space="preserve">The user is an event worker that works at the entrance of the event </w:t>
-      </w:r>
-    </w:p>
-    <w:p>
-      <w:pPr>
-        <w:rPr>
-          <w:rFonts w:ascii="Arial" w:hAnsi="Arial" w:cs="Arial"/>
-          <w:bCs/>
-          <w:kern w:val="32"/>
-          <w:lang w:val="en-GB"/>
-        </w:rPr>
-      </w:pPr>
-      <w:r>
-        <w:rPr>
-          <w:rFonts w:ascii="Arial" w:hAnsi="Arial" w:cs="Arial"/>
-          <w:bCs/>
-          <w:kern w:val="32"/>
-          <w:lang w:val="en-GB"/>
-        </w:rPr>
-        <w:t>The system is the entrance application.</w:t>
+        <w:t xml:space="preserve">The user is an event worker that works at the event </w:t>
+      </w:r>
+    </w:p>
+    <w:p>
+      <w:pPr>
+        <w:rPr>
+          <w:rFonts w:ascii="Arial" w:hAnsi="Arial" w:cs="Arial"/>
+          <w:bCs/>
+          <w:kern w:val="32"/>
+          <w:lang w:val="en-GB"/>
+        </w:rPr>
+      </w:pPr>
+      <w:r>
+        <w:rPr>
+          <w:rFonts w:ascii="Arial" w:hAnsi="Arial" w:cs="Arial"/>
+          <w:bCs/>
+          <w:kern w:val="32"/>
+          <w:lang w:val="en-GB"/>
+        </w:rPr>
+        <w:t xml:space="preserve">The system is the </w:t>
+      </w:r>
+      <w:r>
+        <w:rPr>
+          <w:rFonts w:ascii="Arial" w:hAnsi="Arial" w:cs="Arial"/>
+          <w:bCs/>
+          <w:kern w:val="32"/>
+          <w:lang w:val="en-GB"/>
+        </w:rPr>
+        <w:t>log in</w:t>
+      </w:r>
+      <w:r>
+        <w:rPr>
+          <w:rFonts w:ascii="Arial" w:hAnsi="Arial" w:cs="Arial"/>
+          <w:bCs/>
+          <w:kern w:val="32"/>
+          <w:lang w:val="en-GB"/>
+        </w:rPr>
+        <w:t xml:space="preserve"> application.</w:t>
       </w:r>
     </w:p>
     <w:p>
@@ -6000,7 +6016,7 @@
           <w:kern w:val="32"/>
           <w:lang w:val="en-GB"/>
         </w:rPr>
-        <w:t>The system waits for a barcode to be scanned</w:t>
+        <w:t>The system waits for a employee number and password</w:t>
       </w:r>
     </w:p>
     <w:p>
@@ -6023,7 +6039,16 @@
           <w:kern w:val="32"/>
           <w:lang w:val="en-GB"/>
         </w:rPr>
-        <w:t>User scans barcode</w:t>
+        <w:t>User</w:t>
+      </w:r>
+      <w:r>
+        <w:rPr>
+          <w:rFonts w:ascii="Arial" w:hAnsi="Arial" w:cs="Arial"/>
+          <w:bCs/>
+          <w:kern w:val="32"/>
+          <w:lang w:val="en-GB"/>
+        </w:rPr>
+        <w:t xml:space="preserve"> provides employee number and password</w:t>
       </w:r>
     </w:p>
     <w:p>
@@ -6046,7 +6071,16 @@
           <w:kern w:val="32"/>
           <w:lang w:val="en-GB"/>
         </w:rPr>
-        <w:t>The system verifies if barcode belongs to a valid ticket that has not already scanned</w:t>
+        <w:t xml:space="preserve">The system verifies </w:t>
+      </w:r>
+      <w:r>
+        <w:rPr>
+          <w:rFonts w:ascii="Arial" w:hAnsi="Arial" w:cs="Arial"/>
+          <w:bCs/>
+          <w:kern w:val="32"/>
+          <w:lang w:val="en-GB"/>
+        </w:rPr>
+        <w:t>the employee number and password</w:t>
       </w:r>
     </w:p>
     <w:p>
@@ -6069,6 +6103,368 @@
           <w:kern w:val="32"/>
           <w:lang w:val="en-GB"/>
         </w:rPr>
+        <w:t>The system displays the different applications that the user can choose from</w:t>
+      </w:r>
+    </w:p>
+    <w:p>
+      <w:pPr>
+        <w:numPr>
+          <w:ilvl w:val="0"/>
+          <w:numId w:val="19"/>
+        </w:numPr>
+        <w:rPr>
+          <w:rFonts w:ascii="Arial" w:hAnsi="Arial" w:cs="Arial"/>
+          <w:bCs/>
+          <w:kern w:val="32"/>
+          <w:lang w:val="en-GB"/>
+        </w:rPr>
+      </w:pPr>
+      <w:r>
+        <w:rPr>
+          <w:rFonts w:ascii="Arial" w:hAnsi="Arial" w:cs="Arial"/>
+          <w:bCs/>
+          <w:kern w:val="32"/>
+          <w:lang w:val="en-GB"/>
+        </w:rPr>
+        <w:t>The user chooses application</w:t>
+      </w:r>
+    </w:p>
+    <w:p>
+      <w:pPr>
+        <w:rPr>
+          <w:rFonts w:ascii="Arial" w:hAnsi="Arial" w:cs="Arial"/>
+          <w:bCs/>
+          <w:kern w:val="32"/>
+          <w:lang w:val="en-GB"/>
+        </w:rPr>
+      </w:pPr>
+      <w:r>
+        <w:rPr>
+          <w:rFonts w:ascii="Arial" w:hAnsi="Arial" w:cs="Arial"/>
+          <w:b/>
+          <w:bCs/>
+          <w:kern w:val="32"/>
+          <w:lang w:val="en-GB"/>
+        </w:rPr>
+        <w:t>Exceptions:</w:t>
+      </w:r>
+    </w:p>
+    <w:p>
+      <w:pPr>
+        <w:rPr>
+          <w:rFonts w:ascii="Arial" w:hAnsi="Arial" w:cs="Arial"/>
+          <w:bCs/>
+          <w:kern w:val="32"/>
+          <w:lang w:val="en-GB"/>
+        </w:rPr>
+      </w:pPr>
+      <w:r>
+        <w:rPr>
+          <w:rFonts w:ascii="Arial" w:hAnsi="Arial" w:cs="Arial"/>
+          <w:bCs/>
+          <w:kern w:val="32"/>
+          <w:lang w:val="en-GB"/>
+        </w:rPr>
+        <w:t>3.</w:t>
+      </w:r>
+      <w:proofErr w:type="spellStart"/>
+      <w:r>
+        <w:rPr>
+          <w:rFonts w:ascii="Arial" w:hAnsi="Arial" w:cs="Arial"/>
+          <w:bCs/>
+          <w:kern w:val="32"/>
+          <w:lang w:val="en-GB"/>
+        </w:rPr>
+        <w:t>a</w:t>
+      </w:r>
+      <w:proofErr w:type="spellEnd"/>
+      <w:r>
+        <w:rPr>
+          <w:rFonts w:ascii="Arial" w:hAnsi="Arial" w:cs="Arial"/>
+          <w:bCs/>
+          <w:kern w:val="32"/>
+          <w:lang w:val="en-GB"/>
+        </w:rPr>
+        <w:t xml:space="preserve"> </w:t>
+      </w:r>
+      <w:r>
+        <w:rPr>
+          <w:rFonts w:ascii="Arial" w:hAnsi="Arial" w:cs="Arial"/>
+          <w:bCs/>
+          <w:kern w:val="32"/>
+          <w:lang w:val="en-GB"/>
+        </w:rPr>
+        <w:t>The employee number or password that the user provided is not valid. The system displays that they are not valid. The use case ends</w:t>
+      </w:r>
+      <w:bookmarkStart w:id="4" w:name="_GoBack"/>
+      <w:bookmarkEnd w:id="4"/>
+    </w:p>
+    <w:p>
+      <w:pPr>
+        <w:rPr>
+          <w:rFonts w:ascii="Arial" w:hAnsi="Arial" w:cs="Arial"/>
+          <w:bCs/>
+          <w:kern w:val="32"/>
+          <w:lang w:val="en-GB"/>
+        </w:rPr>
+      </w:pPr>
+    </w:p>
+    <w:p>
+      <w:pPr>
+        <w:rPr>
+          <w:rFonts w:ascii="Arial" w:hAnsi="Arial" w:cs="Arial"/>
+          <w:b/>
+          <w:bCs/>
+          <w:color w:val="216DAF" w:themeColor="accent1"/>
+          <w:kern w:val="32"/>
+          <w:lang w:val="en-GB"/>
+        </w:rPr>
+      </w:pPr>
+      <w:r>
+        <w:rPr>
+          <w:rFonts w:ascii="Arial" w:hAnsi="Arial" w:cs="Arial"/>
+          <w:b/>
+          <w:bCs/>
+          <w:color w:val="216DAF" w:themeColor="accent1"/>
+          <w:kern w:val="32"/>
+          <w:lang w:val="en-GB"/>
+        </w:rPr>
+        <w:t>Entrance application</w:t>
+      </w:r>
+    </w:p>
+    <w:p>
+      <w:pPr>
+        <w:rPr>
+          <w:rFonts w:ascii="Arial" w:hAnsi="Arial" w:cs="Arial"/>
+          <w:bCs/>
+          <w:kern w:val="32"/>
+          <w:lang w:val="en-GB"/>
+        </w:rPr>
+      </w:pPr>
+    </w:p>
+    <w:p>
+      <w:pPr>
+        <w:rPr>
+          <w:rFonts w:ascii="Arial" w:hAnsi="Arial" w:cs="Arial"/>
+          <w:bCs/>
+          <w:kern w:val="32"/>
+          <w:lang w:val="en-GB"/>
+        </w:rPr>
+      </w:pPr>
+      <w:r>
+        <w:rPr>
+          <w:rFonts w:ascii="Arial" w:hAnsi="Arial" w:cs="Arial"/>
+          <w:b/>
+          <w:bCs/>
+          <w:kern w:val="32"/>
+          <w:lang w:val="en-GB"/>
+        </w:rPr>
+        <w:t>Name:</w:t>
+      </w:r>
+      <w:r>
+        <w:rPr>
+          <w:rFonts w:ascii="Arial" w:hAnsi="Arial" w:cs="Arial"/>
+          <w:bCs/>
+          <w:kern w:val="32"/>
+          <w:lang w:val="en-GB"/>
+        </w:rPr>
+        <w:t xml:space="preserve"> Scan ticket </w:t>
+      </w:r>
+    </w:p>
+    <w:p>
+      <w:pPr>
+        <w:rPr>
+          <w:rFonts w:ascii="Arial" w:hAnsi="Arial" w:cs="Arial"/>
+          <w:bCs/>
+          <w:kern w:val="32"/>
+        </w:rPr>
+      </w:pPr>
+      <w:r>
+        <w:rPr>
+          <w:rFonts w:ascii="Arial" w:hAnsi="Arial" w:cs="Arial"/>
+          <w:b/>
+          <w:bCs/>
+          <w:kern w:val="32"/>
+        </w:rPr>
+        <w:t xml:space="preserve">Brief Description: </w:t>
+      </w:r>
+      <w:r>
+        <w:rPr>
+          <w:rFonts w:ascii="Arial" w:hAnsi="Arial" w:cs="Arial"/>
+          <w:bCs/>
+          <w:kern w:val="32"/>
+        </w:rPr>
+        <w:t>The user scans the ticket barcode and the system determines if the barcode is valid. The system displays whether the barcode is valid or not</w:t>
+      </w:r>
+    </w:p>
+    <w:p>
+      <w:pPr>
+        <w:rPr>
+          <w:rFonts w:ascii="Arial" w:hAnsi="Arial" w:cs="Arial"/>
+          <w:b/>
+          <w:bCs/>
+          <w:kern w:val="32"/>
+          <w:lang w:val="en-GB"/>
+        </w:rPr>
+      </w:pPr>
+      <w:r>
+        <w:rPr>
+          <w:rFonts w:ascii="Arial" w:hAnsi="Arial" w:cs="Arial"/>
+          <w:b/>
+          <w:bCs/>
+          <w:kern w:val="32"/>
+          <w:lang w:val="en-GB"/>
+        </w:rPr>
+        <w:t>Actors:</w:t>
+      </w:r>
+    </w:p>
+    <w:p>
+      <w:pPr>
+        <w:rPr>
+          <w:rFonts w:ascii="Arial" w:hAnsi="Arial" w:cs="Arial"/>
+          <w:bCs/>
+          <w:kern w:val="32"/>
+          <w:lang w:val="en-GB"/>
+        </w:rPr>
+      </w:pPr>
+      <w:r>
+        <w:rPr>
+          <w:rFonts w:ascii="Arial" w:hAnsi="Arial" w:cs="Arial"/>
+          <w:bCs/>
+          <w:kern w:val="32"/>
+          <w:lang w:val="en-GB"/>
+        </w:rPr>
+        <w:t xml:space="preserve">The user is an event worker that works at the entrance of the event </w:t>
+      </w:r>
+    </w:p>
+    <w:p>
+      <w:pPr>
+        <w:rPr>
+          <w:rFonts w:ascii="Arial" w:hAnsi="Arial" w:cs="Arial"/>
+          <w:bCs/>
+          <w:kern w:val="32"/>
+          <w:lang w:val="en-GB"/>
+        </w:rPr>
+      </w:pPr>
+      <w:r>
+        <w:rPr>
+          <w:rFonts w:ascii="Arial" w:hAnsi="Arial" w:cs="Arial"/>
+          <w:bCs/>
+          <w:kern w:val="32"/>
+          <w:lang w:val="en-GB"/>
+        </w:rPr>
+        <w:t>The system is the entrance application.</w:t>
+      </w:r>
+    </w:p>
+    <w:p>
+      <w:pPr>
+        <w:rPr>
+          <w:rFonts w:ascii="Arial" w:hAnsi="Arial" w:cs="Arial"/>
+          <w:b/>
+          <w:bCs/>
+          <w:kern w:val="32"/>
+          <w:lang w:val="en-GB"/>
+        </w:rPr>
+      </w:pPr>
+      <w:r>
+        <w:rPr>
+          <w:rFonts w:ascii="Arial" w:hAnsi="Arial" w:cs="Arial"/>
+          <w:b/>
+          <w:bCs/>
+          <w:kern w:val="32"/>
+        </w:rPr>
+        <w:t>Basic Flow:</w:t>
+      </w:r>
+    </w:p>
+    <w:p>
+      <w:pPr>
+        <w:numPr>
+          <w:ilvl w:val="0"/>
+          <w:numId w:val="19"/>
+        </w:numPr>
+        <w:rPr>
+          <w:rFonts w:ascii="Arial" w:hAnsi="Arial" w:cs="Arial"/>
+          <w:bCs/>
+          <w:kern w:val="32"/>
+          <w:lang w:val="en-GB"/>
+        </w:rPr>
+      </w:pPr>
+      <w:r>
+        <w:rPr>
+          <w:rFonts w:ascii="Arial" w:hAnsi="Arial" w:cs="Arial"/>
+          <w:bCs/>
+          <w:kern w:val="32"/>
+          <w:lang w:val="en-GB"/>
+        </w:rPr>
+        <w:t>The system waits for a barcode to be scanned</w:t>
+      </w:r>
+    </w:p>
+    <w:p>
+      <w:pPr>
+        <w:numPr>
+          <w:ilvl w:val="0"/>
+          <w:numId w:val="19"/>
+        </w:numPr>
+        <w:rPr>
+          <w:rFonts w:ascii="Arial" w:hAnsi="Arial" w:cs="Arial"/>
+          <w:bCs/>
+          <w:kern w:val="32"/>
+          <w:lang w:val="en-GB"/>
+        </w:rPr>
+      </w:pPr>
+      <w:r>
+        <w:rPr>
+          <w:rFonts w:ascii="Arial" w:hAnsi="Arial" w:cs="Arial"/>
+          <w:bCs/>
+          <w:kern w:val="32"/>
+          <w:lang w:val="en-GB"/>
+        </w:rPr>
+        <w:t>User scans barcode</w:t>
+      </w:r>
+    </w:p>
+    <w:p>
+      <w:pPr>
+        <w:numPr>
+          <w:ilvl w:val="0"/>
+          <w:numId w:val="19"/>
+        </w:numPr>
+        <w:rPr>
+          <w:rFonts w:ascii="Arial" w:hAnsi="Arial" w:cs="Arial"/>
+          <w:bCs/>
+          <w:kern w:val="32"/>
+          <w:lang w:val="en-GB"/>
+        </w:rPr>
+      </w:pPr>
+      <w:r>
+        <w:rPr>
+          <w:rFonts w:ascii="Arial" w:hAnsi="Arial" w:cs="Arial"/>
+          <w:bCs/>
+          <w:kern w:val="32"/>
+          <w:lang w:val="en-GB"/>
+        </w:rPr>
+        <w:t>The system verifies if barcode belongs to a valid ticket that has not already scanned</w:t>
+      </w:r>
+    </w:p>
+    <w:p>
+      <w:pPr>
+        <w:numPr>
+          <w:ilvl w:val="0"/>
+          <w:numId w:val="19"/>
+        </w:numPr>
+        <w:rPr>
+          <w:rFonts w:ascii="Arial" w:hAnsi="Arial" w:cs="Arial"/>
+          <w:bCs/>
+          <w:kern w:val="32"/>
+          <w:lang w:val="en-GB"/>
+        </w:rPr>
+      </w:pPr>
+      <w:r>
+        <w:rPr>
+          <w:rFonts w:ascii="Arial" w:hAnsi="Arial" w:cs="Arial"/>
+          <w:bCs/>
+          <w:kern w:val="32"/>
+          <w:lang w:val="en-GB"/>
+        </w:rPr>
         <w:t>System displays that the ticket is valid</w:t>
       </w:r>
     </w:p>
@@ -6350,6 +6746,7 @@
           <w:kern w:val="32"/>
           <w:lang w:val="en-GB"/>
         </w:rPr>
+        <w:lastRenderedPageBreak/>
         <w:t>The system generates a secure password and sends the password with the number of the purchased ticket to the provided email</w:t>
       </w:r>
     </w:p>
@@ -6641,7 +7038,6 @@
           <w:kern w:val="32"/>
           <w:lang w:val="en-GB"/>
         </w:rPr>
-        <w:lastRenderedPageBreak/>
         <w:t>System programs a unique code linked to the ticket that was scanned or bought</w:t>
       </w:r>
     </w:p>
@@ -7196,6 +7592,7 @@
           <w:kern w:val="32"/>
           <w:lang w:val="en-GB"/>
         </w:rPr>
+        <w:lastRenderedPageBreak/>
         <w:t>The user is an event worker that works the shops at the event</w:t>
       </w:r>
     </w:p>
@@ -8007,6 +8404,7 @@
           <w:kern w:val="32"/>
           <w:lang w:val="en-GB"/>
         </w:rPr>
+        <w:lastRenderedPageBreak/>
         <w:t>The system is the loan stand application.</w:t>
       </w:r>
     </w:p>
@@ -8289,7 +8687,6 @@
           <w:kern w:val="32"/>
           <w:lang w:val="en-GB"/>
         </w:rPr>
-        <w:lastRenderedPageBreak/>
         <w:t>Actors:</w:t>
       </w:r>
     </w:p>
@@ -8865,6 +9262,7 @@
           <w:bCs/>
           <w:kern w:val="32"/>
         </w:rPr>
+        <w:lastRenderedPageBreak/>
         <w:t xml:space="preserve">Brief Description: </w:t>
       </w:r>
       <w:r>
@@ -9554,6 +9952,7 @@
           <w:rFonts w:ascii="Arial" w:hAnsi="Arial" w:cs="Arial"/>
           <w:lang w:val="en-GB"/>
         </w:rPr>
+        <w:lastRenderedPageBreak/>
         <w:t>Program RFID chip</w:t>
       </w:r>
     </w:p>
@@ -9875,7 +10274,6 @@
           <w:rFonts w:ascii="Arial" w:hAnsi="Arial" w:cs="Arial"/>
           <w:lang w:val="en-GB"/>
         </w:rPr>
-        <w:lastRenderedPageBreak/>
         <w:t>Should:</w:t>
       </w:r>
     </w:p>
@@ -10133,7 +10531,15 @@
           <w:rFonts w:ascii="Arial" w:hAnsi="Arial" w:cs="Arial"/>
           <w:lang w:val="en-GB"/>
         </w:rPr>
-        <w:t xml:space="preserve"> surname text boxes are filled in if the code is valid. If not it displays that the code is not valid in the picture box. The user fills in the email text box and clicks purchase. A ticket is then purchased with that email. When the program chip button is pressed the RFID chip is then programmed.</w:t>
+        <w:t xml:space="preserve"> surname text boxes are filled in if the code is valid. If not it displays that the code is not valid in the picture box. The user fills in the email text box and clicks purchase. A ticket is then </w:t>
+      </w:r>
+      <w:r>
+        <w:rPr>
+          <w:rFonts w:ascii="Arial" w:hAnsi="Arial" w:cs="Arial"/>
+          <w:lang w:val="en-GB"/>
+        </w:rPr>
+        <w:lastRenderedPageBreak/>
+        <w:t>purchased with that email. When the program chip button is pressed the RFID chip is then programmed.</w:t>
       </w:r>
     </w:p>
     <w:p>
@@ -10168,7 +10574,6 @@
           <w:color w:val="auto"/>
           <w:lang w:val="en-GB"/>
         </w:rPr>
-        <w:lastRenderedPageBreak/>
         <w:t>Camping application:</w:t>
       </w:r>
       <w:bookmarkEnd w:id="10"/>
@@ -18892,7 +19297,7 @@
 </file>
 
 <file path=customXml/itemProps1.xml><?xml version="1.0" encoding="utf-8"?>
-<ds:datastoreItem xmlns:ds="http://schemas.openxmlformats.org/officeDocument/2006/customXml" ds:itemID="{3D685C31-E0F9-4804-BB0C-777B50C92574}">
+<ds:datastoreItem xmlns:ds="http://schemas.openxmlformats.org/officeDocument/2006/customXml" ds:itemID="{284704EB-20C8-4567-9A26-252E9A32FB00}">
   <ds:schemaRefs>
     <ds:schemaRef ds:uri="http://schemas.openxmlformats.org/officeDocument/2006/bibliography"/>
   </ds:schemaRefs>

</xml_diff>